<commit_message>
Moved TODO from Makefile tweaked resume content and layots
</commit_message>
<xml_diff>
--- a/web/static-root/resume.docx
+++ b/web/static-root/resume.docx
@@ -347,14 +347,13 @@
     </w:p>
     <w:p>
       <w:pPr>
-        <w:pStyle w:val="FirstParagraph"/>
-      </w:pPr>
-      <w:r>
-        <w:rPr>
-          <w:b/>
-        </w:rPr>
+        <w:pStyle w:val="Heading4"/>
+      </w:pPr>
+      <w:bookmarkStart w:id="37" w:name="polyglot"/>
+      <w:r>
         <w:t xml:space="preserve">Polyglot</w:t>
       </w:r>
+      <w:bookmarkEnd w:id="37"/>
     </w:p>
     <w:p>
       <w:pPr>
@@ -454,14 +453,13 @@
     </w:p>
     <w:p>
       <w:pPr>
-        <w:pStyle w:val="FirstParagraph"/>
-      </w:pPr>
-      <w:r>
-        <w:rPr>
-          <w:b/>
-        </w:rPr>
+        <w:pStyle w:val="Heading4"/>
+      </w:pPr>
+      <w:bookmarkStart w:id="38" w:name="paradigms"/>
+      <w:r>
         <w:t xml:space="preserve">Paradigms</w:t>
       </w:r>
+      <w:bookmarkEnd w:id="38"/>
     </w:p>
     <w:p>
       <w:pPr>
@@ -513,14 +511,13 @@
     </w:p>
     <w:p>
       <w:pPr>
-        <w:pStyle w:val="FirstParagraph"/>
-      </w:pPr>
-      <w:r>
-        <w:rPr>
-          <w:b/>
-        </w:rPr>
+        <w:pStyle w:val="Heading4"/>
+      </w:pPr>
+      <w:bookmarkStart w:id="39" w:name="miscellaneous"/>
+      <w:r>
         <w:t xml:space="preserve">Miscellaneous</w:t>
       </w:r>
+      <w:bookmarkEnd w:id="39"/>
     </w:p>
     <w:p>
       <w:pPr>
@@ -572,14 +569,13 @@
     </w:p>
     <w:p>
       <w:pPr>
-        <w:pStyle w:val="FirstParagraph"/>
-      </w:pPr>
-      <w:r>
-        <w:rPr>
-          <w:b/>
-        </w:rPr>
+        <w:pStyle w:val="Heading4"/>
+      </w:pPr>
+      <w:bookmarkStart w:id="40" w:name="areas-of-interest"/>
+      <w:r>
         <w:t xml:space="preserve">Areas of Interest</w:t>
       </w:r>
+      <w:bookmarkEnd w:id="40"/>
     </w:p>
     <w:p>
       <w:pPr>
@@ -643,14 +639,13 @@
     </w:p>
     <w:p>
       <w:pPr>
-        <w:pStyle w:val="FirstParagraph"/>
-      </w:pPr>
-      <w:r>
-        <w:rPr>
-          <w:b/>
-        </w:rPr>
+        <w:pStyle w:val="Heading4"/>
+      </w:pPr>
+      <w:bookmarkStart w:id="41" w:name="specific-solutions-and-software-packages"/>
+      <w:r>
         <w:t xml:space="preserve">Specific Solutions and Software Packages</w:t>
       </w:r>
+      <w:bookmarkEnd w:id="41"/>
     </w:p>
     <w:p>
       <w:pPr>

</xml_diff>

<commit_message>
Added m4 templating to generate CSS and TeX styling templates
</commit_message>
<xml_diff>
--- a/web/static-root/resume.docx
+++ b/web/static-root/resume.docx
@@ -119,9 +119,9 @@
       <w:pPr>
         <w:pStyle w:val="Heading3"/>
       </w:pPr>
-      <w:bookmarkStart w:id="25" w:name="black-beard-labs-formerly-veteran-studio-waynesboro-va"/>
-      <w:r>
-        <w:t xml:space="preserve">Black Beard Labs (formerly Veteran Studio), Waynesboro, VA</w:t>
+      <w:bookmarkStart w:id="25" w:name="black-beard-labs-formerly-veteran-studio"/>
+      <w:r>
+        <w:t xml:space="preserve">Black Beard Labs (formerly Veteran Studio)</w:t>
       </w:r>
       <w:bookmarkEnd w:id="25"/>
     </w:p>
@@ -129,11 +129,21 @@
       <w:pPr>
         <w:pStyle w:val="Heading4"/>
       </w:pPr>
-      <w:bookmarkStart w:id="26" w:name="developer-consultant-2017-2018"/>
+      <w:bookmarkStart w:id="26" w:name="waynesboro-va"/>
+      <w:r>
+        <w:t xml:space="preserve">Waynesboro, VA</w:t>
+      </w:r>
+      <w:bookmarkEnd w:id="26"/>
+    </w:p>
+    <w:p>
+      <w:pPr>
+        <w:pStyle w:val="Heading5"/>
+      </w:pPr>
+      <w:bookmarkStart w:id="27" w:name="developer-consultant-2017-2018"/>
       <w:r>
         <w:t xml:space="preserve">Developer / Consultant – 2017-2018</w:t>
       </w:r>
-      <w:bookmarkEnd w:id="26"/>
+      <w:bookmarkEnd w:id="27"/>
     </w:p>
     <w:p>
       <w:pPr>
@@ -153,21 +163,31 @@
       <w:pPr>
         <w:pStyle w:val="Heading3"/>
       </w:pPr>
-      <w:bookmarkStart w:id="27" w:name="innovative-refrigeration-systems-lyndhurst-va"/>
-      <w:r>
-        <w:t xml:space="preserve">Innovative Refrigeration Systems, Lyndhurst, VA</w:t>
-      </w:r>
-      <w:bookmarkEnd w:id="27"/>
+      <w:bookmarkStart w:id="28" w:name="innovative-refrigeration-systems"/>
+      <w:r>
+        <w:t xml:space="preserve">Innovative Refrigeration Systems</w:t>
+      </w:r>
+      <w:bookmarkEnd w:id="28"/>
     </w:p>
     <w:p>
       <w:pPr>
         <w:pStyle w:val="Heading4"/>
       </w:pPr>
-      <w:bookmarkStart w:id="28" w:name="web-developer-2016-2017"/>
+      <w:bookmarkStart w:id="29" w:name="lyndhurst-va"/>
+      <w:r>
+        <w:t xml:space="preserve">Lyndhurst, VA</w:t>
+      </w:r>
+      <w:bookmarkEnd w:id="29"/>
+    </w:p>
+    <w:p>
+      <w:pPr>
+        <w:pStyle w:val="Heading5"/>
+      </w:pPr>
+      <w:bookmarkStart w:id="30" w:name="web-developer-2016-2017"/>
       <w:r>
         <w:t xml:space="preserve">Web Developer – 2016-2017</w:t>
       </w:r>
-      <w:bookmarkEnd w:id="28"/>
+      <w:bookmarkEnd w:id="30"/>
     </w:p>
     <w:p>
       <w:pPr>
@@ -197,21 +217,31 @@
       <w:pPr>
         <w:pStyle w:val="Heading3"/>
       </w:pPr>
-      <w:bookmarkStart w:id="29" w:name="pacific-crest-trail-ca-or-wa-usa"/>
-      <w:r>
-        <w:t xml:space="preserve">Pacific Crest Trail, CA-OR-WA, USA</w:t>
-      </w:r>
-      <w:bookmarkEnd w:id="29"/>
+      <w:bookmarkStart w:id="31" w:name="pacific-crest-trail"/>
+      <w:r>
+        <w:t xml:space="preserve">Pacific Crest Trail</w:t>
+      </w:r>
+      <w:bookmarkEnd w:id="31"/>
     </w:p>
     <w:p>
       <w:pPr>
         <w:pStyle w:val="Heading4"/>
       </w:pPr>
-      <w:bookmarkStart w:id="30" w:name="through-hiker-2015"/>
+      <w:bookmarkStart w:id="32" w:name="ca-or-wa-usa"/>
+      <w:r>
+        <w:t xml:space="preserve">CA-OR-WA, USA</w:t>
+      </w:r>
+      <w:bookmarkEnd w:id="32"/>
+    </w:p>
+    <w:p>
+      <w:pPr>
+        <w:pStyle w:val="Heading5"/>
+      </w:pPr>
+      <w:bookmarkStart w:id="33" w:name="through-hiker-2015"/>
       <w:r>
         <w:t xml:space="preserve">Through Hiker – 2015</w:t>
       </w:r>
-      <w:bookmarkEnd w:id="30"/>
+      <w:bookmarkEnd w:id="33"/>
     </w:p>
     <w:p>
       <w:pPr>
@@ -225,21 +255,31 @@
       <w:pPr>
         <w:pStyle w:val="Heading3"/>
       </w:pPr>
-      <w:bookmarkStart w:id="31" w:name="midwayusa-inc.-columbia-mo"/>
-      <w:r>
-        <w:t xml:space="preserve">MidwayUSA, Inc., Columbia, MO</w:t>
-      </w:r>
-      <w:bookmarkEnd w:id="31"/>
+      <w:bookmarkStart w:id="34" w:name="midwayusa-inc."/>
+      <w:r>
+        <w:t xml:space="preserve">MidwayUSA, Inc.</w:t>
+      </w:r>
+      <w:bookmarkEnd w:id="34"/>
     </w:p>
     <w:p>
       <w:pPr>
         <w:pStyle w:val="Heading4"/>
       </w:pPr>
-      <w:bookmarkStart w:id="32" w:name="database-administrator-2013-2015"/>
+      <w:bookmarkStart w:id="35" w:name="columbia-mo"/>
+      <w:r>
+        <w:t xml:space="preserve">Columbia, MO</w:t>
+      </w:r>
+      <w:bookmarkEnd w:id="35"/>
+    </w:p>
+    <w:p>
+      <w:pPr>
+        <w:pStyle w:val="Heading5"/>
+      </w:pPr>
+      <w:bookmarkStart w:id="36" w:name="database-administrator-2013-2015"/>
       <w:r>
         <w:t xml:space="preserve">Database Administrator – 2013-2015</w:t>
       </w:r>
-      <w:bookmarkEnd w:id="32"/>
+      <w:bookmarkEnd w:id="36"/>
     </w:p>
     <w:p>
       <w:pPr>
@@ -275,20 +315,66 @@
     </w:p>
     <w:p>
       <w:pPr>
+        <w:pStyle w:val="Heading5"/>
+      </w:pPr>
+      <w:bookmarkStart w:id="37" w:name="application-developer-2010-2013"/>
+      <w:r>
+        <w:t xml:space="preserve">Application Developer – 2010-2013</w:t>
+      </w:r>
+      <w:bookmarkEnd w:id="37"/>
+    </w:p>
+    <w:p>
+      <w:pPr>
+        <w:pStyle w:val="FirstParagraph"/>
+      </w:pPr>
+      <w:r>
+        <w:t xml:space="preserve">Created and maintained backend services to provide data for frontend developers.</w:t>
+      </w:r>
+    </w:p>
+    <w:p>
+      <w:pPr>
+        <w:pStyle w:val="BodyText"/>
+      </w:pPr>
+      <w:r>
+        <w:t xml:space="preserve">Mapped the existing process and redesigned the entire credit card processing business process, replacing a system that has been in place for over a decade with a solution based on enabling reliable, durable processing of requests at a higher capacity.</w:t>
+      </w:r>
+    </w:p>
+    <w:p>
+      <w:pPr>
+        <w:pStyle w:val="Heading3"/>
+      </w:pPr>
+      <w:bookmarkStart w:id="38" w:name="zeta-meter-inc."/>
+      <w:r>
+        <w:t xml:space="preserve">Zeta-Meter, Inc.</w:t>
+      </w:r>
+      <w:bookmarkEnd w:id="38"/>
+    </w:p>
+    <w:p>
+      <w:pPr>
         <w:pStyle w:val="Heading4"/>
       </w:pPr>
-      <w:bookmarkStart w:id="33" w:name="application-developer-2010-2013"/>
-      <w:r>
-        <w:t xml:space="preserve">Application Developer – 2010-2013</w:t>
-      </w:r>
-      <w:bookmarkEnd w:id="33"/>
+      <w:bookmarkStart w:id="39" w:name="staunton-va"/>
+      <w:r>
+        <w:t xml:space="preserve">Staunton, VA</w:t>
+      </w:r>
+      <w:bookmarkEnd w:id="39"/>
+    </w:p>
+    <w:p>
+      <w:pPr>
+        <w:pStyle w:val="Heading5"/>
+      </w:pPr>
+      <w:bookmarkStart w:id="40" w:name="embedded-engineer-2006-2010"/>
+      <w:r>
+        <w:t xml:space="preserve">Embedded Engineer – 2006-2010</w:t>
+      </w:r>
+      <w:bookmarkEnd w:id="40"/>
     </w:p>
     <w:p>
       <w:pPr>
         <w:pStyle w:val="FirstParagraph"/>
       </w:pPr>
       <w:r>
-        <w:t xml:space="preserve">Created and maintained backend services to provide data for frontend developers.</w:t>
+        <w:t xml:space="preserve">Designed and implemented a Windows based data acquisition and analysis program in C#.</w:t>
       </w:r>
     </w:p>
     <w:p>
@@ -296,100 +382,64 @@
         <w:pStyle w:val="BodyText"/>
       </w:pPr>
       <w:r>
-        <w:t xml:space="preserve">Mapped the existing process and redesigned the entire credit card processing business process, replacing a system that has been in place for over a decade with a solution based on enabling reliable, durable processing of requests at a higher capacity.</w:t>
-      </w:r>
-    </w:p>
-    <w:p>
-      <w:pPr>
-        <w:pStyle w:val="Heading3"/>
-      </w:pPr>
-      <w:bookmarkStart w:id="34" w:name="zeta-meter-inc.-staunton-va"/>
-      <w:r>
-        <w:t xml:space="preserve">Zeta-Meter, Inc., Staunton, VA</w:t>
-      </w:r>
-      <w:bookmarkEnd w:id="34"/>
-    </w:p>
-    <w:p>
-      <w:pPr>
-        <w:pStyle w:val="Heading4"/>
-      </w:pPr>
-      <w:bookmarkStart w:id="35" w:name="embedded-engineer-2006-2010"/>
-      <w:r>
-        <w:t xml:space="preserve">Embedded Engineer – 2006-2010</w:t>
-      </w:r>
-      <w:bookmarkEnd w:id="35"/>
+        <w:t xml:space="preserve">Designed the electrical circuit and authored software for a scientific instrument whichuses a Freescale HCS12 microcontroller.</w:t>
+      </w:r>
+    </w:p>
+    <w:p>
+      <w:pPr>
+        <w:pStyle w:val="Heading2"/>
+      </w:pPr>
+      <w:bookmarkStart w:id="41" w:name="skills"/>
+      <w:r>
+        <w:t xml:space="preserve">Skills</w:t>
+      </w:r>
+      <w:bookmarkEnd w:id="41"/>
+    </w:p>
+    <w:p>
+      <w:pPr>
+        <w:pStyle w:val="Heading5"/>
+      </w:pPr>
+      <w:bookmarkStart w:id="42" w:name="polyglot"/>
+      <w:r>
+        <w:t xml:space="preserve">Polyglot</w:t>
+      </w:r>
+      <w:bookmarkEnd w:id="42"/>
     </w:p>
     <w:p>
       <w:pPr>
         <w:pStyle w:val="FirstParagraph"/>
       </w:pPr>
       <w:r>
-        <w:t xml:space="preserve">Designed and implemented a Windows based data acquisition and analysis program in C#.</w:t>
-      </w:r>
-    </w:p>
-    <w:p>
-      <w:pPr>
-        <w:pStyle w:val="BodyText"/>
-      </w:pPr>
-      <w:r>
-        <w:t xml:space="preserve">Designed the electrical circuit and authored software for a scientific instrument whichuses a Freescale HCS12 microcontroller.</w:t>
-      </w:r>
-    </w:p>
-    <w:p>
-      <w:pPr>
-        <w:pStyle w:val="Heading2"/>
-      </w:pPr>
-      <w:bookmarkStart w:id="36" w:name="skills"/>
-      <w:r>
-        <w:t xml:space="preserve">Skills</w:t>
-      </w:r>
-      <w:bookmarkEnd w:id="36"/>
-    </w:p>
-    <w:p>
-      <w:pPr>
-        <w:pStyle w:val="Heading4"/>
-      </w:pPr>
-      <w:bookmarkStart w:id="37" w:name="polyglot"/>
-      <w:r>
-        <w:t xml:space="preserve">Polyglot</w:t>
-      </w:r>
-      <w:bookmarkEnd w:id="37"/>
+        <w:t xml:space="preserve">Professional experience with Assembly (PIC and Freescale microcontrollers), C, C++, C# .NET, T-SQL, MySQL, PHP, JavaScript, CSS, Bash, POSIX shell, and PowerShell. Personal experience with many others. Always excited to learn more.</w:t>
+      </w:r>
+    </w:p>
+    <w:p>
+      <w:pPr>
+        <w:pStyle w:val="Heading5"/>
+      </w:pPr>
+      <w:bookmarkStart w:id="43" w:name="specific-solutions-and-software-packages"/>
+      <w:r>
+        <w:t xml:space="preserve">Specific Solutions and Software Packages</w:t>
+      </w:r>
+      <w:bookmarkEnd w:id="43"/>
     </w:p>
     <w:p>
       <w:pPr>
         <w:pStyle w:val="FirstParagraph"/>
       </w:pPr>
       <w:r>
-        <w:t xml:space="preserve">Professional experience with Assembly (PIC and Freescale microcontrollers), C, C++, C# .NET, T-SQL, MySQL, PHP, JavaScript, CSS, Bash, POSIX shell, and PowerShell. Personal experience with many others. Always excited to learn more.</w:t>
-      </w:r>
-    </w:p>
-    <w:p>
-      <w:pPr>
-        <w:pStyle w:val="Heading4"/>
-      </w:pPr>
-      <w:bookmarkStart w:id="38" w:name="specific-solutions-and-software-packages"/>
-      <w:r>
-        <w:t xml:space="preserve">Specific Solutions and Software Packages</w:t>
-      </w:r>
-      <w:bookmarkEnd w:id="38"/>
-    </w:p>
-    <w:p>
-      <w:pPr>
-        <w:pStyle w:val="FirstParagraph"/>
-      </w:pPr>
-      <w:r>
         <w:t xml:space="preserve">Linux-Apache-MySQL-PHP (LAMP) stack: Laravel, its lightweight subset Lumen, and CodeIgniter. DevOps and Infrastructure: Docker, Kubernetes, CoreOS, Terraform, Typhoon, and Vagrant. Microsoft SQL Server: general administration, SQL Server Reporting Services (SSRS) based reports, SQL Server Integration Services (SSIS) jobs. Splunk and Datadog for monitoring. Microsoft Silverlight, WPF, MVC, DirectX, and WCF Services. FreeRTOS real time operating system for embedded controllers.</w:t>
       </w:r>
     </w:p>
     <w:p>
       <w:pPr>
-        <w:pStyle w:val="Heading4"/>
-      </w:pPr>
-      <w:bookmarkStart w:id="39" w:name="areas-of-focus"/>
+        <w:pStyle w:val="Heading5"/>
+      </w:pPr>
+      <w:bookmarkStart w:id="44" w:name="areas-of-focus"/>
       <w:r>
         <w:t xml:space="preserve">Areas of Focus</w:t>
       </w:r>
-      <w:bookmarkEnd w:id="39"/>
+      <w:bookmarkEnd w:id="44"/>
     </w:p>
     <w:p>
       <w:pPr>

</xml_diff>